<commit_message>
updates made to back arrow hover functionlity using simple CSS method rather than state
</commit_message>
<xml_diff>
--- a/Initial app flow.docx
+++ b/Initial app flow.docx
@@ -83,12 +83,48 @@
       <w:pPr>
         <w:pStyle w:val="ListParagraph"/>
         <w:numPr>
+          <w:ilvl w:val="1"/>
+          <w:numId w:val="1"/>
+        </w:numPr>
+      </w:pPr>
+      <w:r>
+        <w:t>Depending on which answer is clicked, a variable for one of the four houses is increased by one</w:t>
+      </w:r>
+    </w:p>
+    <w:p>
+      <w:pPr>
+        <w:pStyle w:val="ListParagraph"/>
+        <w:numPr>
+          <w:ilvl w:val="1"/>
+          <w:numId w:val="1"/>
+        </w:numPr>
+      </w:pPr>
+      <w:r>
+        <w:t>This means I need to somehow link a given answer option to a certain house variable</w:t>
+      </w:r>
+    </w:p>
+    <w:p>
+      <w:pPr>
+        <w:pStyle w:val="ListParagraph"/>
+        <w:numPr>
           <w:ilvl w:val="0"/>
           <w:numId w:val="1"/>
         </w:numPr>
       </w:pPr>
       <w:r>
         <w:t>This keeps repeating each time a user clicks on an answer</w:t>
+      </w:r>
+    </w:p>
+    <w:p>
+      <w:pPr>
+        <w:pStyle w:val="ListParagraph"/>
+        <w:numPr>
+          <w:ilvl w:val="1"/>
+          <w:numId w:val="1"/>
+        </w:numPr>
+      </w:pPr>
+      <w:r>
+        <w:t>This means that each question and its four “answer choices” needs to be associated with a state variable – each time the state variable value changes, so does the question that is displayed.</w:t>
       </w:r>
     </w:p>
     <w:p>

</xml_diff>

<commit_message>
data structures for questions and score tracking have been declared
</commit_message>
<xml_diff>
--- a/Initial app flow.docx
+++ b/Initial app flow.docx
@@ -140,6 +140,404 @@
       </w:r>
       <w:r>
         <w:t>, but this time the sorting hat is telling the user which house they have been sorted into.</w:t>
+      </w:r>
+    </w:p>
+    <w:p/>
+    <w:p>
+      <w:r>
+        <w:t>Problem of how to randomise order of answer choices whilst still maintaining their link to a particular “house”:</w:t>
+      </w:r>
+    </w:p>
+    <w:p>
+      <w:pPr>
+        <w:pStyle w:val="ListParagraph"/>
+        <w:numPr>
+          <w:ilvl w:val="0"/>
+          <w:numId w:val="2"/>
+        </w:numPr>
+      </w:pPr>
+      <w:r>
+        <w:t xml:space="preserve">Data will be stored in </w:t>
+      </w:r>
+      <w:proofErr w:type="spellStart"/>
+      <w:r>
+        <w:t>questionsArray</w:t>
+      </w:r>
+      <w:proofErr w:type="spellEnd"/>
+    </w:p>
+    <w:p>
+      <w:pPr>
+        <w:pStyle w:val="ListParagraph"/>
+        <w:numPr>
+          <w:ilvl w:val="0"/>
+          <w:numId w:val="2"/>
+        </w:numPr>
+      </w:pPr>
+      <w:proofErr w:type="spellStart"/>
+      <w:r>
+        <w:t>questionsArray</w:t>
+      </w:r>
+      <w:proofErr w:type="spellEnd"/>
+      <w:r>
+        <w:t xml:space="preserve"> will be an array of objects, each pertaining to one question</w:t>
+      </w:r>
+    </w:p>
+    <w:p>
+      <w:pPr>
+        <w:pStyle w:val="ListParagraph"/>
+        <w:numPr>
+          <w:ilvl w:val="0"/>
+          <w:numId w:val="2"/>
+        </w:numPr>
+      </w:pPr>
+      <w:r>
+        <w:t xml:space="preserve">Each object will contain the properties </w:t>
+      </w:r>
+      <w:proofErr w:type="spellStart"/>
+      <w:r>
+        <w:t>questionNumber</w:t>
+      </w:r>
+      <w:proofErr w:type="spellEnd"/>
+      <w:r>
+        <w:t xml:space="preserve"> (of type number)</w:t>
+      </w:r>
+      <w:r>
+        <w:t>,</w:t>
+      </w:r>
+      <w:r>
+        <w:t xml:space="preserve"> </w:t>
+      </w:r>
+      <w:proofErr w:type="spellStart"/>
+      <w:r>
+        <w:t>questionText</w:t>
+      </w:r>
+      <w:proofErr w:type="spellEnd"/>
+      <w:r>
+        <w:t xml:space="preserve"> (of type string), </w:t>
+      </w:r>
+      <w:proofErr w:type="spellStart"/>
+      <w:r>
+        <w:t>answerChoices</w:t>
+      </w:r>
+      <w:proofErr w:type="spellEnd"/>
+      <w:r>
+        <w:t xml:space="preserve"> (of type array)</w:t>
+      </w:r>
+    </w:p>
+    <w:p>
+      <w:pPr>
+        <w:pStyle w:val="ListParagraph"/>
+        <w:numPr>
+          <w:ilvl w:val="0"/>
+          <w:numId w:val="2"/>
+        </w:numPr>
+      </w:pPr>
+      <w:proofErr w:type="spellStart"/>
+      <w:r>
+        <w:t>answerChoices</w:t>
+      </w:r>
+      <w:proofErr w:type="spellEnd"/>
+      <w:r>
+        <w:t xml:space="preserve"> will be an array of strings with a length of 4</w:t>
+      </w:r>
+    </w:p>
+    <w:p>
+      <w:pPr>
+        <w:pStyle w:val="ListParagraph"/>
+        <w:numPr>
+          <w:ilvl w:val="0"/>
+          <w:numId w:val="2"/>
+        </w:numPr>
+      </w:pPr>
+      <w:r>
+        <w:t xml:space="preserve">The </w:t>
+      </w:r>
+      <w:proofErr w:type="spellStart"/>
+      <w:r>
+        <w:t>answerChoices</w:t>
+      </w:r>
+      <w:proofErr w:type="spellEnd"/>
+      <w:r>
+        <w:t xml:space="preserve"> array will always be in the order </w:t>
+      </w:r>
+      <w:proofErr w:type="spellStart"/>
+      <w:r>
+        <w:t>gryffindor</w:t>
+      </w:r>
+      <w:proofErr w:type="spellEnd"/>
+      <w:r>
+        <w:t xml:space="preserve">, </w:t>
+      </w:r>
+      <w:proofErr w:type="spellStart"/>
+      <w:r>
+        <w:t>slytherin</w:t>
+      </w:r>
+      <w:proofErr w:type="spellEnd"/>
+      <w:r>
+        <w:t xml:space="preserve">, </w:t>
+      </w:r>
+      <w:proofErr w:type="spellStart"/>
+      <w:r>
+        <w:t>raveclaw</w:t>
+      </w:r>
+      <w:proofErr w:type="spellEnd"/>
+      <w:r>
+        <w:t>, Hufflepuff</w:t>
+      </w:r>
+    </w:p>
+    <w:p>
+      <w:pPr>
+        <w:pStyle w:val="ListParagraph"/>
+        <w:numPr>
+          <w:ilvl w:val="0"/>
+          <w:numId w:val="2"/>
+        </w:numPr>
+      </w:pPr>
+      <w:r>
+        <w:t>To render the answer choices to the user:</w:t>
+      </w:r>
+    </w:p>
+    <w:p>
+      <w:pPr>
+        <w:pStyle w:val="ListParagraph"/>
+        <w:numPr>
+          <w:ilvl w:val="1"/>
+          <w:numId w:val="2"/>
+        </w:numPr>
+      </w:pPr>
+      <w:r>
+        <w:t>A function will get the answer choices array and randomise its order into a new array</w:t>
+      </w:r>
+    </w:p>
+    <w:p>
+      <w:pPr>
+        <w:pStyle w:val="ListParagraph"/>
+        <w:numPr>
+          <w:ilvl w:val="1"/>
+          <w:numId w:val="2"/>
+        </w:numPr>
+      </w:pPr>
+      <w:r>
+        <w:t xml:space="preserve">A map function will then render the list of items </w:t>
+      </w:r>
+      <w:r>
+        <w:t>from</w:t>
+      </w:r>
+      <w:r>
+        <w:t xml:space="preserve"> the randomised array</w:t>
+      </w:r>
+    </w:p>
+    <w:p>
+      <w:pPr>
+        <w:pStyle w:val="ListParagraph"/>
+        <w:numPr>
+          <w:ilvl w:val="0"/>
+          <w:numId w:val="2"/>
+        </w:numPr>
+      </w:pPr>
+      <w:r>
+        <w:t>When a user clicks on an answer</w:t>
+      </w:r>
+      <w:r>
+        <w:t xml:space="preserve"> choice</w:t>
+      </w:r>
+    </w:p>
+    <w:p>
+      <w:pPr>
+        <w:pStyle w:val="ListParagraph"/>
+        <w:numPr>
+          <w:ilvl w:val="1"/>
+          <w:numId w:val="2"/>
+        </w:numPr>
+      </w:pPr>
+      <w:r>
+        <w:lastRenderedPageBreak/>
+        <w:t>An event handler function will listen for the click</w:t>
+      </w:r>
+    </w:p>
+    <w:p>
+      <w:pPr>
+        <w:pStyle w:val="ListParagraph"/>
+        <w:numPr>
+          <w:ilvl w:val="1"/>
+          <w:numId w:val="2"/>
+        </w:numPr>
+      </w:pPr>
+      <w:r>
+        <w:t>Th</w:t>
+      </w:r>
+      <w:r>
+        <w:t>is event handler</w:t>
+      </w:r>
+      <w:r>
+        <w:t xml:space="preserve"> function should compare the text content of the clicked item to each string in the original answer choice array</w:t>
+      </w:r>
+    </w:p>
+    <w:p>
+      <w:pPr>
+        <w:pStyle w:val="ListParagraph"/>
+        <w:numPr>
+          <w:ilvl w:val="1"/>
+          <w:numId w:val="2"/>
+        </w:numPr>
+      </w:pPr>
+      <w:r>
+        <w:t>Whichever answer choice is the match, a variable associated with one of the houses gets updated by +1</w:t>
+      </w:r>
+    </w:p>
+    <w:p>
+      <w:pPr>
+        <w:pStyle w:val="ListParagraph"/>
+        <w:numPr>
+          <w:ilvl w:val="1"/>
+          <w:numId w:val="2"/>
+        </w:numPr>
+      </w:pPr>
+      <w:r>
+        <w:t>A tracker variable should also be updated to show which house’s “score” was last updated e.g. if the Gryffindor variable increased by one, the tracker variable should now be “</w:t>
+      </w:r>
+      <w:proofErr w:type="spellStart"/>
+      <w:r>
+        <w:t>gryffindor</w:t>
+      </w:r>
+      <w:proofErr w:type="spellEnd"/>
+      <w:r>
+        <w:t>”</w:t>
+      </w:r>
+    </w:p>
+    <w:p>
+      <w:pPr>
+        <w:pStyle w:val="ListParagraph"/>
+        <w:numPr>
+          <w:ilvl w:val="0"/>
+          <w:numId w:val="2"/>
+        </w:numPr>
+      </w:pPr>
+      <w:r>
+        <w:t>When a user clicks on the back arrow:</w:t>
+      </w:r>
+    </w:p>
+    <w:p>
+      <w:pPr>
+        <w:pStyle w:val="ListParagraph"/>
+        <w:numPr>
+          <w:ilvl w:val="1"/>
+          <w:numId w:val="2"/>
+        </w:numPr>
+      </w:pPr>
+      <w:r>
+        <w:t>The tracker variable value is checked</w:t>
+      </w:r>
+    </w:p>
+    <w:p>
+      <w:pPr>
+        <w:pStyle w:val="ListParagraph"/>
+        <w:numPr>
+          <w:ilvl w:val="1"/>
+          <w:numId w:val="2"/>
+        </w:numPr>
+      </w:pPr>
+      <w:r>
+        <w:t>The score variable for the house currently being tracked should be updated by -1</w:t>
+      </w:r>
+    </w:p>
+    <w:p>
+      <w:pPr>
+        <w:pStyle w:val="ListParagraph"/>
+        <w:numPr>
+          <w:ilvl w:val="1"/>
+          <w:numId w:val="2"/>
+        </w:numPr>
+      </w:pPr>
+      <w:r>
+        <w:t xml:space="preserve">The tracker variable should then be updated to what </w:t>
+      </w:r>
+      <w:r>
+        <w:t>it</w:t>
+      </w:r>
+      <w:r>
+        <w:t xml:space="preserve"> was previously</w:t>
+      </w:r>
+      <w:r>
+        <w:t xml:space="preserve"> (will need a “history” array to keep tabs of what the tracker variable was previously)</w:t>
+      </w:r>
+    </w:p>
+    <w:p>
+      <w:pPr>
+        <w:pStyle w:val="ListParagraph"/>
+        <w:numPr>
+          <w:ilvl w:val="0"/>
+          <w:numId w:val="2"/>
+        </w:numPr>
+      </w:pPr>
+      <w:r>
+        <w:t>When question becomes 11:</w:t>
+      </w:r>
+    </w:p>
+    <w:p>
+      <w:pPr>
+        <w:pStyle w:val="ListParagraph"/>
+        <w:numPr>
+          <w:ilvl w:val="1"/>
+          <w:numId w:val="2"/>
+        </w:numPr>
+      </w:pPr>
+      <w:r>
+        <w:t>The four house variables are compared</w:t>
+      </w:r>
+    </w:p>
+    <w:p>
+      <w:pPr>
+        <w:pStyle w:val="ListParagraph"/>
+        <w:numPr>
+          <w:ilvl w:val="1"/>
+          <w:numId w:val="2"/>
+        </w:numPr>
+      </w:pPr>
+      <w:r>
+        <w:t xml:space="preserve">If </w:t>
+      </w:r>
+      <w:r>
+        <w:t>(</w:t>
+      </w:r>
+      <w:r>
+        <w:t>the</w:t>
+      </w:r>
+      <w:r>
+        <w:t xml:space="preserve">re are </w:t>
+      </w:r>
+      <w:r>
+        <w:t>two house variables of equal value</w:t>
+      </w:r>
+      <w:r>
+        <w:t xml:space="preserve"> that are also the largest value)</w:t>
+      </w:r>
+      <w:r>
+        <w:t xml:space="preserve"> the user is told they are a hat stall between these two houses</w:t>
+      </w:r>
+    </w:p>
+    <w:p>
+      <w:pPr>
+        <w:pStyle w:val="ListParagraph"/>
+        <w:numPr>
+          <w:ilvl w:val="1"/>
+          <w:numId w:val="2"/>
+        </w:numPr>
+      </w:pPr>
+      <w:r>
+        <w:t>The user is told they are sorted into whichever house has the largest value</w:t>
+      </w:r>
+    </w:p>
+    <w:p>
+      <w:pPr>
+        <w:pStyle w:val="ListParagraph"/>
+        <w:numPr>
+          <w:ilvl w:val="1"/>
+          <w:numId w:val="2"/>
+        </w:numPr>
+      </w:pPr>
+      <w:r>
+        <w:t>The user is told they also have traits of the house with the second largest value</w:t>
       </w:r>
     </w:p>
     <w:sectPr>
@@ -267,8 +665,97 @@
       </w:rPr>
     </w:lvl>
   </w:abstractNum>
+  <w:abstractNum w:abstractNumId="1" w15:restartNumberingAfterBreak="0">
+    <w:nsid w:val="52F0029E"/>
+    <w:multiLevelType w:val="hybridMultilevel"/>
+    <w:tmpl w:val="37B8F8EC"/>
+    <w:lvl w:ilvl="0" w:tplc="0809000F">
+      <w:start w:val="1"/>
+      <w:numFmt w:val="decimal"/>
+      <w:lvlText w:val="%1."/>
+      <w:lvlJc w:val="left"/>
+      <w:pPr>
+        <w:ind w:left="720" w:hanging="360"/>
+      </w:pPr>
+    </w:lvl>
+    <w:lvl w:ilvl="1" w:tplc="08090019">
+      <w:start w:val="1"/>
+      <w:numFmt w:val="lowerLetter"/>
+      <w:lvlText w:val="%2."/>
+      <w:lvlJc w:val="left"/>
+      <w:pPr>
+        <w:ind w:left="1440" w:hanging="360"/>
+      </w:pPr>
+    </w:lvl>
+    <w:lvl w:ilvl="2" w:tplc="0809001B" w:tentative="1">
+      <w:start w:val="1"/>
+      <w:numFmt w:val="lowerRoman"/>
+      <w:lvlText w:val="%3."/>
+      <w:lvlJc w:val="right"/>
+      <w:pPr>
+        <w:ind w:left="2160" w:hanging="180"/>
+      </w:pPr>
+    </w:lvl>
+    <w:lvl w:ilvl="3" w:tplc="0809000F" w:tentative="1">
+      <w:start w:val="1"/>
+      <w:numFmt w:val="decimal"/>
+      <w:lvlText w:val="%4."/>
+      <w:lvlJc w:val="left"/>
+      <w:pPr>
+        <w:ind w:left="2880" w:hanging="360"/>
+      </w:pPr>
+    </w:lvl>
+    <w:lvl w:ilvl="4" w:tplc="08090019" w:tentative="1">
+      <w:start w:val="1"/>
+      <w:numFmt w:val="lowerLetter"/>
+      <w:lvlText w:val="%5."/>
+      <w:lvlJc w:val="left"/>
+      <w:pPr>
+        <w:ind w:left="3600" w:hanging="360"/>
+      </w:pPr>
+    </w:lvl>
+    <w:lvl w:ilvl="5" w:tplc="0809001B" w:tentative="1">
+      <w:start w:val="1"/>
+      <w:numFmt w:val="lowerRoman"/>
+      <w:lvlText w:val="%6."/>
+      <w:lvlJc w:val="right"/>
+      <w:pPr>
+        <w:ind w:left="4320" w:hanging="180"/>
+      </w:pPr>
+    </w:lvl>
+    <w:lvl w:ilvl="6" w:tplc="0809000F" w:tentative="1">
+      <w:start w:val="1"/>
+      <w:numFmt w:val="decimal"/>
+      <w:lvlText w:val="%7."/>
+      <w:lvlJc w:val="left"/>
+      <w:pPr>
+        <w:ind w:left="5040" w:hanging="360"/>
+      </w:pPr>
+    </w:lvl>
+    <w:lvl w:ilvl="7" w:tplc="08090019" w:tentative="1">
+      <w:start w:val="1"/>
+      <w:numFmt w:val="lowerLetter"/>
+      <w:lvlText w:val="%8."/>
+      <w:lvlJc w:val="left"/>
+      <w:pPr>
+        <w:ind w:left="5760" w:hanging="360"/>
+      </w:pPr>
+    </w:lvl>
+    <w:lvl w:ilvl="8" w:tplc="0809001B" w:tentative="1">
+      <w:start w:val="1"/>
+      <w:numFmt w:val="lowerRoman"/>
+      <w:lvlText w:val="%9."/>
+      <w:lvlJc w:val="right"/>
+      <w:pPr>
+        <w:ind w:left="6480" w:hanging="180"/>
+      </w:pPr>
+    </w:lvl>
+  </w:abstractNum>
   <w:num w:numId="1" w16cid:durableId="1493597741">
     <w:abstractNumId w:val="0"/>
+  </w:num>
+  <w:num w:numId="2" w16cid:durableId="157768705">
+    <w:abstractNumId w:val="1"/>
   </w:num>
 </w:numbering>
 </file>

</xml_diff>

<commit_message>
function to shuffle an array has been declared
</commit_message>
<xml_diff>
--- a/Initial app flow.docx
+++ b/Initial app flow.docx
@@ -294,6 +294,24 @@
         </w:numPr>
       </w:pPr>
       <w:r>
+        <w:t>A “</w:t>
+      </w:r>
+      <w:r>
+        <w:t>scores</w:t>
+      </w:r>
+      <w:r>
+        <w:t>” array of objects (pertaining to each house) is also declared, with each object having a house property and score property, with all score values set to zero</w:t>
+      </w:r>
+    </w:p>
+    <w:p>
+      <w:pPr>
+        <w:pStyle w:val="ListParagraph"/>
+        <w:numPr>
+          <w:ilvl w:val="0"/>
+          <w:numId w:val="2"/>
+        </w:numPr>
+      </w:pPr>
+      <w:r>
         <w:t>To render the answer choices to the user:</w:t>
       </w:r>
     </w:p>
@@ -318,6 +336,7 @@
         </w:numPr>
       </w:pPr>
       <w:r>
+        <w:lastRenderedPageBreak/>
         <w:t xml:space="preserve">A map function will then render the list of items </w:t>
       </w:r>
       <w:r>
@@ -351,7 +370,6 @@
         </w:numPr>
       </w:pPr>
       <w:r>
-        <w:lastRenderedPageBreak/>
         <w:t>An event handler function will listen for the click</w:t>
       </w:r>
     </w:p>
@@ -382,7 +400,10 @@
         </w:numPr>
       </w:pPr>
       <w:r>
-        <w:t>Whichever answer choice is the match, a variable associated with one of the houses gets updated by +1</w:t>
+        <w:t xml:space="preserve">Whichever answer choice is the match, </w:t>
+      </w:r>
+      <w:r>
+        <w:t>the appropriate value within the scores array should be updated by +1</w:t>
       </w:r>
     </w:p>
     <w:p>
@@ -525,19 +546,55 @@
         </w:numPr>
       </w:pPr>
       <w:r>
-        <w:t>The user is told they are sorted into whichever house has the largest value</w:t>
-      </w:r>
-    </w:p>
-    <w:p>
-      <w:pPr>
-        <w:pStyle w:val="ListParagraph"/>
-        <w:numPr>
-          <w:ilvl w:val="1"/>
-          <w:numId w:val="2"/>
-        </w:numPr>
-      </w:pPr>
-      <w:r>
-        <w:t>The user is told they also have traits of the house with the second largest value</w:t>
+        <w:t>Else t</w:t>
+      </w:r>
+      <w:r>
+        <w:t>he user is told they are sorted into whichever house has the largest value</w:t>
+      </w:r>
+      <w:r>
+        <w:t xml:space="preserve"> and:</w:t>
+      </w:r>
+    </w:p>
+    <w:p>
+      <w:pPr>
+        <w:pStyle w:val="ListParagraph"/>
+        <w:numPr>
+          <w:ilvl w:val="2"/>
+          <w:numId w:val="2"/>
+        </w:numPr>
+      </w:pPr>
+      <w:r>
+        <w:t>If (there are two or three house variables of equal value that are the second largest) t</w:t>
+      </w:r>
+      <w:r>
+        <w:t>he</w:t>
+      </w:r>
+      <w:r>
+        <w:t xml:space="preserve"> user is shown no secondary houses</w:t>
+      </w:r>
+    </w:p>
+    <w:p>
+      <w:pPr>
+        <w:pStyle w:val="ListParagraph"/>
+        <w:numPr>
+          <w:ilvl w:val="2"/>
+          <w:numId w:val="2"/>
+        </w:numPr>
+      </w:pPr>
+      <w:r>
+        <w:t xml:space="preserve">Else (if there is one house variable that </w:t>
+      </w:r>
+      <w:r>
+        <w:t>has</w:t>
+      </w:r>
+      <w:r>
+        <w:t xml:space="preserve"> the second largest</w:t>
+      </w:r>
+      <w:r>
+        <w:t xml:space="preserve"> value</w:t>
+      </w:r>
+      <w:r>
+        <w:t>) the user is told they have traits of this secondary house too</w:t>
       </w:r>
     </w:p>
     <w:sectPr>
@@ -687,7 +744,7 @@
         <w:ind w:left="1440" w:hanging="360"/>
       </w:pPr>
     </w:lvl>
-    <w:lvl w:ilvl="2" w:tplc="0809001B" w:tentative="1">
+    <w:lvl w:ilvl="2" w:tplc="0809001B">
       <w:start w:val="1"/>
       <w:numFmt w:val="lowerRoman"/>
       <w:lvlText w:val="%3."/>

</xml_diff>

<commit_message>
system to update scores each time a user selects an answer has been implemented
</commit_message>
<xml_diff>
--- a/Initial app flow.docx
+++ b/Initial app flow.docx
@@ -597,6 +597,137 @@
         <w:t>) the user is told they have traits of this secondary house too</w:t>
       </w:r>
     </w:p>
+    <w:p/>
+    <w:p>
+      <w:r>
+        <w:t>Plan for function to create a new array that randomises the current array, but keeps the current array intact:</w:t>
+      </w:r>
+    </w:p>
+    <w:p>
+      <w:pPr>
+        <w:pStyle w:val="ListParagraph"/>
+        <w:numPr>
+          <w:ilvl w:val="0"/>
+          <w:numId w:val="3"/>
+        </w:numPr>
+      </w:pPr>
+      <w:r>
+        <w:t xml:space="preserve">Declare </w:t>
+      </w:r>
+      <w:proofErr w:type="spellStart"/>
+      <w:r>
+        <w:t>shuffledArray</w:t>
+      </w:r>
+      <w:proofErr w:type="spellEnd"/>
+      <w:r>
+        <w:t xml:space="preserve"> as an empty array</w:t>
+      </w:r>
+    </w:p>
+    <w:p>
+      <w:pPr>
+        <w:pStyle w:val="ListParagraph"/>
+        <w:numPr>
+          <w:ilvl w:val="0"/>
+          <w:numId w:val="3"/>
+        </w:numPr>
+      </w:pPr>
+      <w:r>
+        <w:t>Check length of current array</w:t>
+      </w:r>
+    </w:p>
+    <w:p>
+      <w:pPr>
+        <w:pStyle w:val="ListParagraph"/>
+        <w:numPr>
+          <w:ilvl w:val="0"/>
+          <w:numId w:val="3"/>
+        </w:numPr>
+      </w:pPr>
+      <w:r>
+        <w:t>Iterate through each item in current array and:</w:t>
+      </w:r>
+    </w:p>
+    <w:p>
+      <w:pPr>
+        <w:pStyle w:val="ListParagraph"/>
+        <w:numPr>
+          <w:ilvl w:val="1"/>
+          <w:numId w:val="3"/>
+        </w:numPr>
+      </w:pPr>
+      <w:r>
+        <w:t xml:space="preserve">Use </w:t>
+      </w:r>
+      <w:proofErr w:type="spellStart"/>
+      <w:r>
+        <w:t>Math.floor</w:t>
+      </w:r>
+      <w:proofErr w:type="spellEnd"/>
+      <w:r>
+        <w:t>(</w:t>
+      </w:r>
+      <w:proofErr w:type="spellStart"/>
+      <w:r>
+        <w:t>Math.random</w:t>
+      </w:r>
+      <w:proofErr w:type="spellEnd"/>
+      <w:r>
+        <w:t>()*</w:t>
+      </w:r>
+      <w:proofErr w:type="spellStart"/>
+      <w:r>
+        <w:t>currentLength</w:t>
+      </w:r>
+      <w:proofErr w:type="spellEnd"/>
+      <w:r>
+        <w:t>) to obtain an integer value between 0</w:t>
+      </w:r>
+      <w:r>
+        <w:sym w:font="Wingdings" w:char="F0E0"/>
+      </w:r>
+      <w:r>
+        <w:t>length-1</w:t>
+      </w:r>
+    </w:p>
+    <w:p>
+      <w:pPr>
+        <w:pStyle w:val="ListParagraph"/>
+        <w:numPr>
+          <w:ilvl w:val="1"/>
+          <w:numId w:val="3"/>
+        </w:numPr>
+      </w:pPr>
+      <w:r>
+        <w:t xml:space="preserve">Whilst an item in </w:t>
+      </w:r>
+      <w:proofErr w:type="spellStart"/>
+      <w:r>
+        <w:t>shuffledArray</w:t>
+      </w:r>
+      <w:proofErr w:type="spellEnd"/>
+      <w:r>
+        <w:t xml:space="preserve"> already exists at the index position of this randomly generated integer, keep regenerating this random integer</w:t>
+      </w:r>
+    </w:p>
+    <w:p>
+      <w:pPr>
+        <w:pStyle w:val="ListParagraph"/>
+        <w:numPr>
+          <w:ilvl w:val="1"/>
+          <w:numId w:val="3"/>
+        </w:numPr>
+      </w:pPr>
+      <w:r>
+        <w:lastRenderedPageBreak/>
+        <w:t xml:space="preserve">Place the item in current array at the randomly generated index position in </w:t>
+      </w:r>
+      <w:proofErr w:type="spellStart"/>
+      <w:r>
+        <w:t>shuffledArray</w:t>
+      </w:r>
+      <w:proofErr w:type="spellEnd"/>
+    </w:p>
+    <w:p/>
     <w:sectPr>
       <w:pgSz w:w="11906" w:h="16838"/>
       <w:pgMar w:top="1440" w:right="1440" w:bottom="1440" w:left="1440" w:header="708" w:footer="708" w:gutter="0"/>
@@ -808,11 +939,127 @@
       </w:pPr>
     </w:lvl>
   </w:abstractNum>
+  <w:abstractNum w:abstractNumId="2" w15:restartNumberingAfterBreak="0">
+    <w:nsid w:val="5BB92505"/>
+    <w:multiLevelType w:val="hybridMultilevel"/>
+    <w:tmpl w:val="E38896CA"/>
+    <w:lvl w:ilvl="0" w:tplc="08090001">
+      <w:start w:val="1"/>
+      <w:numFmt w:val="bullet"/>
+      <w:lvlText w:val=""/>
+      <w:lvlJc w:val="left"/>
+      <w:pPr>
+        <w:ind w:left="720" w:hanging="360"/>
+      </w:pPr>
+      <w:rPr>
+        <w:rFonts w:ascii="Symbol" w:hAnsi="Symbol" w:hint="default"/>
+      </w:rPr>
+    </w:lvl>
+    <w:lvl w:ilvl="1" w:tplc="08090003">
+      <w:start w:val="1"/>
+      <w:numFmt w:val="bullet"/>
+      <w:lvlText w:val="o"/>
+      <w:lvlJc w:val="left"/>
+      <w:pPr>
+        <w:ind w:left="1440" w:hanging="360"/>
+      </w:pPr>
+      <w:rPr>
+        <w:rFonts w:ascii="Courier New" w:hAnsi="Courier New" w:cs="Courier New" w:hint="default"/>
+      </w:rPr>
+    </w:lvl>
+    <w:lvl w:ilvl="2" w:tplc="08090005" w:tentative="1">
+      <w:start w:val="1"/>
+      <w:numFmt w:val="bullet"/>
+      <w:lvlText w:val=""/>
+      <w:lvlJc w:val="left"/>
+      <w:pPr>
+        <w:ind w:left="2160" w:hanging="360"/>
+      </w:pPr>
+      <w:rPr>
+        <w:rFonts w:ascii="Wingdings" w:hAnsi="Wingdings" w:hint="default"/>
+      </w:rPr>
+    </w:lvl>
+    <w:lvl w:ilvl="3" w:tplc="08090001" w:tentative="1">
+      <w:start w:val="1"/>
+      <w:numFmt w:val="bullet"/>
+      <w:lvlText w:val=""/>
+      <w:lvlJc w:val="left"/>
+      <w:pPr>
+        <w:ind w:left="2880" w:hanging="360"/>
+      </w:pPr>
+      <w:rPr>
+        <w:rFonts w:ascii="Symbol" w:hAnsi="Symbol" w:hint="default"/>
+      </w:rPr>
+    </w:lvl>
+    <w:lvl w:ilvl="4" w:tplc="08090003" w:tentative="1">
+      <w:start w:val="1"/>
+      <w:numFmt w:val="bullet"/>
+      <w:lvlText w:val="o"/>
+      <w:lvlJc w:val="left"/>
+      <w:pPr>
+        <w:ind w:left="3600" w:hanging="360"/>
+      </w:pPr>
+      <w:rPr>
+        <w:rFonts w:ascii="Courier New" w:hAnsi="Courier New" w:cs="Courier New" w:hint="default"/>
+      </w:rPr>
+    </w:lvl>
+    <w:lvl w:ilvl="5" w:tplc="08090005" w:tentative="1">
+      <w:start w:val="1"/>
+      <w:numFmt w:val="bullet"/>
+      <w:lvlText w:val=""/>
+      <w:lvlJc w:val="left"/>
+      <w:pPr>
+        <w:ind w:left="4320" w:hanging="360"/>
+      </w:pPr>
+      <w:rPr>
+        <w:rFonts w:ascii="Wingdings" w:hAnsi="Wingdings" w:hint="default"/>
+      </w:rPr>
+    </w:lvl>
+    <w:lvl w:ilvl="6" w:tplc="08090001" w:tentative="1">
+      <w:start w:val="1"/>
+      <w:numFmt w:val="bullet"/>
+      <w:lvlText w:val=""/>
+      <w:lvlJc w:val="left"/>
+      <w:pPr>
+        <w:ind w:left="5040" w:hanging="360"/>
+      </w:pPr>
+      <w:rPr>
+        <w:rFonts w:ascii="Symbol" w:hAnsi="Symbol" w:hint="default"/>
+      </w:rPr>
+    </w:lvl>
+    <w:lvl w:ilvl="7" w:tplc="08090003" w:tentative="1">
+      <w:start w:val="1"/>
+      <w:numFmt w:val="bullet"/>
+      <w:lvlText w:val="o"/>
+      <w:lvlJc w:val="left"/>
+      <w:pPr>
+        <w:ind w:left="5760" w:hanging="360"/>
+      </w:pPr>
+      <w:rPr>
+        <w:rFonts w:ascii="Courier New" w:hAnsi="Courier New" w:cs="Courier New" w:hint="default"/>
+      </w:rPr>
+    </w:lvl>
+    <w:lvl w:ilvl="8" w:tplc="08090005" w:tentative="1">
+      <w:start w:val="1"/>
+      <w:numFmt w:val="bullet"/>
+      <w:lvlText w:val=""/>
+      <w:lvlJc w:val="left"/>
+      <w:pPr>
+        <w:ind w:left="6480" w:hanging="360"/>
+      </w:pPr>
+      <w:rPr>
+        <w:rFonts w:ascii="Wingdings" w:hAnsi="Wingdings" w:hint="default"/>
+      </w:rPr>
+    </w:lvl>
+  </w:abstractNum>
   <w:num w:numId="1" w16cid:durableId="1493597741">
     <w:abstractNumId w:val="0"/>
   </w:num>
   <w:num w:numId="2" w16cid:durableId="157768705">
     <w:abstractNumId w:val="1"/>
+  </w:num>
+  <w:num w:numId="3" w16cid:durableId="684524616">
+    <w:abstractNumId w:val="2"/>
   </w:num>
 </w:numbering>
 </file>

</xml_diff>

<commit_message>
some new files added and edited
</commit_message>
<xml_diff>
--- a/Initial app flow.docx
+++ b/Initial app flow.docx
@@ -516,25 +516,7 @@
         </w:numPr>
       </w:pPr>
       <w:r>
-        <w:t xml:space="preserve">If </w:t>
-      </w:r>
-      <w:r>
-        <w:t>(</w:t>
-      </w:r>
-      <w:r>
-        <w:t>the</w:t>
-      </w:r>
-      <w:r>
-        <w:t xml:space="preserve">re are </w:t>
-      </w:r>
-      <w:r>
-        <w:t>two house variables of equal value</w:t>
-      </w:r>
-      <w:r>
-        <w:t xml:space="preserve"> that are also the largest value)</w:t>
-      </w:r>
-      <w:r>
-        <w:t xml:space="preserve"> the user is told they are a hat stall between these two houses</w:t>
+        <w:t>If (there are two house variables of equal value that are also the largest value) the user is told they are a hat stall between these two houses</w:t>
       </w:r>
     </w:p>
     <w:p>
@@ -671,10 +653,12 @@
         <w:t>Math.random</w:t>
       </w:r>
       <w:proofErr w:type="spellEnd"/>
+      <w:proofErr w:type="gramStart"/>
       <w:r>
         <w:t>()*</w:t>
       </w:r>
       <w:proofErr w:type="spellStart"/>
+      <w:proofErr w:type="gramEnd"/>
       <w:r>
         <w:t>currentLength</w:t>
       </w:r>
@@ -724,6 +708,139 @@
       <w:proofErr w:type="spellStart"/>
       <w:r>
         <w:t>shuffledArray</w:t>
+      </w:r>
+      <w:proofErr w:type="spellEnd"/>
+    </w:p>
+    <w:p/>
+    <w:p>
+      <w:r>
+        <w:t>Plan for tracker variable to update, and to change back to previous value on back click:</w:t>
+      </w:r>
+    </w:p>
+    <w:p>
+      <w:pPr>
+        <w:pStyle w:val="ListParagraph"/>
+        <w:numPr>
+          <w:ilvl w:val="0"/>
+          <w:numId w:val="4"/>
+        </w:numPr>
+      </w:pPr>
+      <w:r>
+        <w:t>User clicks an answer</w:t>
+      </w:r>
+    </w:p>
+    <w:p>
+      <w:pPr>
+        <w:pStyle w:val="ListParagraph"/>
+        <w:numPr>
+          <w:ilvl w:val="1"/>
+          <w:numId w:val="4"/>
+        </w:numPr>
+      </w:pPr>
+      <w:r>
+        <w:t xml:space="preserve">Current value of </w:t>
+      </w:r>
+      <w:proofErr w:type="spellStart"/>
+      <w:r>
+        <w:t>scoreTracker</w:t>
+      </w:r>
+      <w:proofErr w:type="spellEnd"/>
+      <w:r>
+        <w:t xml:space="preserve"> variable is pushed into </w:t>
+      </w:r>
+      <w:proofErr w:type="spellStart"/>
+      <w:r>
+        <w:t>scoreTrackerHistory</w:t>
+      </w:r>
+      <w:proofErr w:type="spellEnd"/>
+      <w:r>
+        <w:t xml:space="preserve"> array</w:t>
+      </w:r>
+    </w:p>
+    <w:p>
+      <w:pPr>
+        <w:pStyle w:val="ListParagraph"/>
+        <w:numPr>
+          <w:ilvl w:val="1"/>
+          <w:numId w:val="4"/>
+        </w:numPr>
+      </w:pPr>
+      <w:proofErr w:type="spellStart"/>
+      <w:r>
+        <w:t>scoreTracker</w:t>
+      </w:r>
+      <w:proofErr w:type="spellEnd"/>
+      <w:r>
+        <w:t xml:space="preserve"> updates to the </w:t>
+      </w:r>
+      <w:r>
+        <w:t>house name</w:t>
+      </w:r>
+      <w:r>
+        <w:t xml:space="preserve"> of the updated score</w:t>
+      </w:r>
+    </w:p>
+    <w:p>
+      <w:pPr>
+        <w:pStyle w:val="ListParagraph"/>
+        <w:numPr>
+          <w:ilvl w:val="0"/>
+          <w:numId w:val="4"/>
+        </w:numPr>
+      </w:pPr>
+      <w:r>
+        <w:t>User clicks back icon</w:t>
+      </w:r>
+    </w:p>
+    <w:p>
+      <w:pPr>
+        <w:pStyle w:val="ListParagraph"/>
+        <w:numPr>
+          <w:ilvl w:val="1"/>
+          <w:numId w:val="4"/>
+        </w:numPr>
+      </w:pPr>
+      <w:r>
+        <w:t>Current value of score tracker is checked</w:t>
+      </w:r>
+    </w:p>
+    <w:p>
+      <w:pPr>
+        <w:pStyle w:val="ListParagraph"/>
+        <w:numPr>
+          <w:ilvl w:val="2"/>
+          <w:numId w:val="4"/>
+        </w:numPr>
+      </w:pPr>
+      <w:r>
+        <w:t xml:space="preserve">Depending on which value it is, </w:t>
+      </w:r>
+      <w:r>
+        <w:t>this house’s score must be reduced by 1</w:t>
+      </w:r>
+    </w:p>
+    <w:p>
+      <w:pPr>
+        <w:pStyle w:val="ListParagraph"/>
+        <w:numPr>
+          <w:ilvl w:val="1"/>
+          <w:numId w:val="4"/>
+        </w:numPr>
+      </w:pPr>
+      <w:r>
+        <w:t xml:space="preserve">Last item in </w:t>
+      </w:r>
+      <w:proofErr w:type="spellStart"/>
+      <w:r>
+        <w:t>scoreTrackerHistory</w:t>
+      </w:r>
+      <w:proofErr w:type="spellEnd"/>
+      <w:r>
+        <w:t xml:space="preserve"> is popped and its value assigned to </w:t>
+      </w:r>
+      <w:proofErr w:type="spellStart"/>
+      <w:r>
+        <w:t>scoreTracker</w:t>
       </w:r>
       <w:proofErr w:type="spellEnd"/>
     </w:p>
@@ -741,6 +858,119 @@
 <file path=word/numbering.xml><?xml version="1.0" encoding="utf-8"?>
 <w:numbering xmlns:wpc="http://schemas.microsoft.com/office/word/2010/wordprocessingCanvas" xmlns:cx="http://schemas.microsoft.com/office/drawing/2014/chartex" xmlns:cx1="http://schemas.microsoft.com/office/drawing/2015/9/8/chartex" xmlns:cx2="http://schemas.microsoft.com/office/drawing/2015/10/21/chartex" xmlns:cx3="http://schemas.microsoft.com/office/drawing/2016/5/9/chartex" xmlns:cx4="http://schemas.microsoft.com/office/drawing/2016/5/10/chartex" xmlns:cx5="http://schemas.microsoft.com/office/drawing/2016/5/11/chartex" xmlns:cx6="http://schemas.microsoft.com/office/drawing/2016/5/12/chartex" xmlns:cx7="http://schemas.microsoft.com/office/drawing/2016/5/13/chartex" xmlns:cx8="http://schemas.microsoft.com/office/drawing/2016/5/14/chartex" xmlns:mc="http://schemas.openxmlformats.org/markup-compatibility/2006" xmlns:aink="http://schemas.microsoft.com/office/drawing/2016/ink" xmlns:am3d="http://schemas.microsoft.com/office/drawing/2017/model3d" xmlns:o="urn:schemas-microsoft-com:office:office" xmlns:oel="http://schemas.microsoft.com/office/2019/extlst" xmlns:r="http://schemas.openxmlformats.org/officeDocument/2006/relationships" xmlns:m="http://schemas.openxmlformats.org/officeDocument/2006/math" xmlns:v="urn:schemas-microsoft-com:vml" xmlns:wp14="http://schemas.microsoft.com/office/word/2010/wordprocessingDrawing" xmlns:wp="http://schemas.openxmlformats.org/drawingml/2006/wordprocessingDrawing" xmlns:w10="urn:schemas-microsoft-com:office:word" xmlns:w="http://schemas.openxmlformats.org/wordprocessingml/2006/main" xmlns:w14="http://schemas.microsoft.com/office/word/2010/wordml" xmlns:w15="http://schemas.microsoft.com/office/word/2012/wordml" xmlns:w16cex="http://schemas.microsoft.com/office/word/2018/wordml/cex" xmlns:w16cid="http://schemas.microsoft.com/office/word/2016/wordml/cid" xmlns:w16="http://schemas.microsoft.com/office/word/2018/wordml" xmlns:w16du="http://schemas.microsoft.com/office/word/2023/wordml/word16du" xmlns:w16sdtdh="http://schemas.microsoft.com/office/word/2020/wordml/sdtdatahash" xmlns:w16sdtfl="http://schemas.microsoft.com/office/word/2024/wordml/sdtformatlock" xmlns:w16se="http://schemas.microsoft.com/office/word/2015/wordml/symex" xmlns:wpg="http://schemas.microsoft.com/office/word/2010/wordprocessingGroup" xmlns:wpi="http://schemas.microsoft.com/office/word/2010/wordprocessingInk" xmlns:wne="http://schemas.microsoft.com/office/word/2006/wordml" xmlns:wps="http://schemas.microsoft.com/office/word/2010/wordprocessingShape" mc:Ignorable="w14 w15 w16se w16cid w16 w16cex w16sdtdh w16sdtfl w16du wp14">
   <w:abstractNum w:abstractNumId="0" w15:restartNumberingAfterBreak="0">
+    <w:nsid w:val="2DDE57C5"/>
+    <w:multiLevelType w:val="hybridMultilevel"/>
+    <w:tmpl w:val="C21C2DF8"/>
+    <w:lvl w:ilvl="0" w:tplc="08090001">
+      <w:start w:val="1"/>
+      <w:numFmt w:val="bullet"/>
+      <w:lvlText w:val=""/>
+      <w:lvlJc w:val="left"/>
+      <w:pPr>
+        <w:ind w:left="720" w:hanging="360"/>
+      </w:pPr>
+      <w:rPr>
+        <w:rFonts w:ascii="Symbol" w:hAnsi="Symbol" w:hint="default"/>
+      </w:rPr>
+    </w:lvl>
+    <w:lvl w:ilvl="1" w:tplc="08090003">
+      <w:start w:val="1"/>
+      <w:numFmt w:val="bullet"/>
+      <w:lvlText w:val="o"/>
+      <w:lvlJc w:val="left"/>
+      <w:pPr>
+        <w:ind w:left="1440" w:hanging="360"/>
+      </w:pPr>
+      <w:rPr>
+        <w:rFonts w:ascii="Courier New" w:hAnsi="Courier New" w:cs="Courier New" w:hint="default"/>
+      </w:rPr>
+    </w:lvl>
+    <w:lvl w:ilvl="2" w:tplc="08090005">
+      <w:start w:val="1"/>
+      <w:numFmt w:val="bullet"/>
+      <w:lvlText w:val=""/>
+      <w:lvlJc w:val="left"/>
+      <w:pPr>
+        <w:ind w:left="2160" w:hanging="360"/>
+      </w:pPr>
+      <w:rPr>
+        <w:rFonts w:ascii="Wingdings" w:hAnsi="Wingdings" w:hint="default"/>
+      </w:rPr>
+    </w:lvl>
+    <w:lvl w:ilvl="3" w:tplc="08090001" w:tentative="1">
+      <w:start w:val="1"/>
+      <w:numFmt w:val="bullet"/>
+      <w:lvlText w:val=""/>
+      <w:lvlJc w:val="left"/>
+      <w:pPr>
+        <w:ind w:left="2880" w:hanging="360"/>
+      </w:pPr>
+      <w:rPr>
+        <w:rFonts w:ascii="Symbol" w:hAnsi="Symbol" w:hint="default"/>
+      </w:rPr>
+    </w:lvl>
+    <w:lvl w:ilvl="4" w:tplc="08090003" w:tentative="1">
+      <w:start w:val="1"/>
+      <w:numFmt w:val="bullet"/>
+      <w:lvlText w:val="o"/>
+      <w:lvlJc w:val="left"/>
+      <w:pPr>
+        <w:ind w:left="3600" w:hanging="360"/>
+      </w:pPr>
+      <w:rPr>
+        <w:rFonts w:ascii="Courier New" w:hAnsi="Courier New" w:cs="Courier New" w:hint="default"/>
+      </w:rPr>
+    </w:lvl>
+    <w:lvl w:ilvl="5" w:tplc="08090005" w:tentative="1">
+      <w:start w:val="1"/>
+      <w:numFmt w:val="bullet"/>
+      <w:lvlText w:val=""/>
+      <w:lvlJc w:val="left"/>
+      <w:pPr>
+        <w:ind w:left="4320" w:hanging="360"/>
+      </w:pPr>
+      <w:rPr>
+        <w:rFonts w:ascii="Wingdings" w:hAnsi="Wingdings" w:hint="default"/>
+      </w:rPr>
+    </w:lvl>
+    <w:lvl w:ilvl="6" w:tplc="08090001" w:tentative="1">
+      <w:start w:val="1"/>
+      <w:numFmt w:val="bullet"/>
+      <w:lvlText w:val=""/>
+      <w:lvlJc w:val="left"/>
+      <w:pPr>
+        <w:ind w:left="5040" w:hanging="360"/>
+      </w:pPr>
+      <w:rPr>
+        <w:rFonts w:ascii="Symbol" w:hAnsi="Symbol" w:hint="default"/>
+      </w:rPr>
+    </w:lvl>
+    <w:lvl w:ilvl="7" w:tplc="08090003" w:tentative="1">
+      <w:start w:val="1"/>
+      <w:numFmt w:val="bullet"/>
+      <w:lvlText w:val="o"/>
+      <w:lvlJc w:val="left"/>
+      <w:pPr>
+        <w:ind w:left="5760" w:hanging="360"/>
+      </w:pPr>
+      <w:rPr>
+        <w:rFonts w:ascii="Courier New" w:hAnsi="Courier New" w:cs="Courier New" w:hint="default"/>
+      </w:rPr>
+    </w:lvl>
+    <w:lvl w:ilvl="8" w:tplc="08090005" w:tentative="1">
+      <w:start w:val="1"/>
+      <w:numFmt w:val="bullet"/>
+      <w:lvlText w:val=""/>
+      <w:lvlJc w:val="left"/>
+      <w:pPr>
+        <w:ind w:left="6480" w:hanging="360"/>
+      </w:pPr>
+      <w:rPr>
+        <w:rFonts w:ascii="Wingdings" w:hAnsi="Wingdings" w:hint="default"/>
+      </w:rPr>
+    </w:lvl>
+  </w:abstractNum>
+  <w:abstractNum w:abstractNumId="1" w15:restartNumberingAfterBreak="0">
     <w:nsid w:val="47D02F03"/>
     <w:multiLevelType w:val="hybridMultilevel"/>
     <w:tmpl w:val="7D36FF50"/>
@@ -853,7 +1083,7 @@
       </w:rPr>
     </w:lvl>
   </w:abstractNum>
-  <w:abstractNum w:abstractNumId="1" w15:restartNumberingAfterBreak="0">
+  <w:abstractNum w:abstractNumId="2" w15:restartNumberingAfterBreak="0">
     <w:nsid w:val="52F0029E"/>
     <w:multiLevelType w:val="hybridMultilevel"/>
     <w:tmpl w:val="37B8F8EC"/>
@@ -939,7 +1169,7 @@
       </w:pPr>
     </w:lvl>
   </w:abstractNum>
-  <w:abstractNum w:abstractNumId="2" w15:restartNumberingAfterBreak="0">
+  <w:abstractNum w:abstractNumId="3" w15:restartNumberingAfterBreak="0">
     <w:nsid w:val="5BB92505"/>
     <w:multiLevelType w:val="hybridMultilevel"/>
     <w:tmpl w:val="E38896CA"/>
@@ -1053,13 +1283,16 @@
     </w:lvl>
   </w:abstractNum>
   <w:num w:numId="1" w16cid:durableId="1493597741">
-    <w:abstractNumId w:val="0"/>
+    <w:abstractNumId w:val="1"/>
   </w:num>
   <w:num w:numId="2" w16cid:durableId="157768705">
-    <w:abstractNumId w:val="1"/>
+    <w:abstractNumId w:val="2"/>
   </w:num>
   <w:num w:numId="3" w16cid:durableId="684524616">
-    <w:abstractNumId w:val="2"/>
+    <w:abstractNumId w:val="3"/>
+  </w:num>
+  <w:num w:numId="4" w16cid:durableId="1002005621">
+    <w:abstractNumId w:val="0"/>
   </w:num>
 </w:numbering>
 </file>

</xml_diff>

<commit_message>
pre-result buffer content created
</commit_message>
<xml_diff>
--- a/Initial app flow.docx
+++ b/Initial app flow.docx
@@ -492,7 +492,13 @@
         </w:numPr>
       </w:pPr>
       <w:r>
-        <w:t>When question becomes 11:</w:t>
+        <w:t xml:space="preserve">When question </w:t>
+      </w:r>
+      <w:r>
+        <w:t>exceeds 15</w:t>
+      </w:r>
+      <w:r>
+        <w:t>:</w:t>
       </w:r>
     </w:p>
     <w:p>

</xml_diff>

<commit_message>
functionality to display correct result content implemented; bugs related to handleBackClick function fixed
</commit_message>
<xml_diff>
--- a/Initial app flow.docx
+++ b/Initial app flow.docx
@@ -851,6 +851,256 @@
       <w:proofErr w:type="spellEnd"/>
     </w:p>
     <w:p/>
+    <w:p>
+      <w:r>
+        <w:t xml:space="preserve">Plan for how the </w:t>
+      </w:r>
+      <w:proofErr w:type="spellStart"/>
+      <w:r>
+        <w:t>scoresArray</w:t>
+      </w:r>
+      <w:proofErr w:type="spellEnd"/>
+      <w:r>
+        <w:t xml:space="preserve"> will be analysed and the correct type of result displayed:</w:t>
+      </w:r>
+    </w:p>
+    <w:p>
+      <w:pPr>
+        <w:pStyle w:val="ListParagraph"/>
+        <w:numPr>
+          <w:ilvl w:val="0"/>
+          <w:numId w:val="5"/>
+        </w:numPr>
+      </w:pPr>
+      <w:r>
+        <w:t xml:space="preserve">Declare a </w:t>
+      </w:r>
+      <w:proofErr w:type="spellStart"/>
+      <w:r>
+        <w:t>resultContent</w:t>
+      </w:r>
+      <w:proofErr w:type="spellEnd"/>
+      <w:r>
+        <w:t xml:space="preserve"> variable within App component</w:t>
+      </w:r>
+    </w:p>
+    <w:p>
+      <w:pPr>
+        <w:pStyle w:val="ListParagraph"/>
+        <w:numPr>
+          <w:ilvl w:val="0"/>
+          <w:numId w:val="5"/>
+        </w:numPr>
+      </w:pPr>
+      <w:r>
+        <w:t xml:space="preserve">A function that analyses the </w:t>
+      </w:r>
+      <w:proofErr w:type="spellStart"/>
+      <w:r>
+        <w:t>scoresArray</w:t>
+      </w:r>
+      <w:proofErr w:type="spellEnd"/>
+      <w:r>
+        <w:t xml:space="preserve"> in the following way:</w:t>
+      </w:r>
+    </w:p>
+    <w:p>
+      <w:pPr>
+        <w:pStyle w:val="ListParagraph"/>
+        <w:numPr>
+          <w:ilvl w:val="1"/>
+          <w:numId w:val="5"/>
+        </w:numPr>
+        <w:rPr>
+          <w:u w:val="single"/>
+        </w:rPr>
+      </w:pPr>
+      <w:r>
+        <w:t xml:space="preserve">Use </w:t>
+      </w:r>
+      <w:proofErr w:type="spellStart"/>
+      <w:proofErr w:type="gramStart"/>
+      <w:r>
+        <w:t>Math.max</w:t>
+      </w:r>
+      <w:proofErr w:type="spellEnd"/>
+      <w:r>
+        <w:t>(</w:t>
+      </w:r>
+      <w:proofErr w:type="gramEnd"/>
+      <w:r>
+        <w:t>…</w:t>
+      </w:r>
+      <w:proofErr w:type="spellStart"/>
+      <w:r>
+        <w:t>scoresArray</w:t>
+      </w:r>
+      <w:proofErr w:type="spellEnd"/>
+      <w:r>
+        <w:t xml:space="preserve">) to quickly </w:t>
+      </w:r>
+      <w:r>
+        <w:rPr>
+          <w:u w:val="single"/>
+        </w:rPr>
+        <w:t>find the largest value</w:t>
+      </w:r>
+    </w:p>
+    <w:p>
+      <w:pPr>
+        <w:pStyle w:val="ListParagraph"/>
+        <w:numPr>
+          <w:ilvl w:val="1"/>
+          <w:numId w:val="5"/>
+        </w:numPr>
+      </w:pPr>
+      <w:r>
+        <w:rPr>
+          <w:u w:val="single"/>
+        </w:rPr>
+        <w:t>Check whether this value is the only highest value</w:t>
+      </w:r>
+      <w:r>
+        <w:t xml:space="preserve"> (i.e. this value doesn’t appear more than once in </w:t>
+      </w:r>
+      <w:proofErr w:type="spellStart"/>
+      <w:r>
+        <w:t>scoresArray</w:t>
+      </w:r>
+      <w:proofErr w:type="spellEnd"/>
+      <w:r>
+        <w:t>)</w:t>
+      </w:r>
+    </w:p>
+    <w:p>
+      <w:pPr>
+        <w:pStyle w:val="ListParagraph"/>
+        <w:numPr>
+          <w:ilvl w:val="2"/>
+          <w:numId w:val="5"/>
+        </w:numPr>
+      </w:pPr>
+      <w:r>
+        <w:t xml:space="preserve">If yes – now </w:t>
+      </w:r>
+      <w:r>
+        <w:rPr>
+          <w:u w:val="single"/>
+        </w:rPr>
+        <w:t>check for the second largest value</w:t>
+      </w:r>
+    </w:p>
+    <w:p>
+      <w:pPr>
+        <w:pStyle w:val="ListParagraph"/>
+        <w:numPr>
+          <w:ilvl w:val="3"/>
+          <w:numId w:val="5"/>
+        </w:numPr>
+      </w:pPr>
+      <w:r>
+        <w:rPr>
+          <w:u w:val="single"/>
+        </w:rPr>
+        <w:t>Is it the only value that is the second largest</w:t>
+      </w:r>
+      <w:r>
+        <w:t>?</w:t>
+      </w:r>
+    </w:p>
+    <w:p>
+      <w:pPr>
+        <w:pStyle w:val="ListParagraph"/>
+        <w:numPr>
+          <w:ilvl w:val="4"/>
+          <w:numId w:val="5"/>
+        </w:numPr>
+      </w:pPr>
+      <w:r>
+        <w:t xml:space="preserve">If yes – assign </w:t>
+      </w:r>
+      <w:proofErr w:type="spellStart"/>
+      <w:r>
+        <w:t>resultContent</w:t>
+      </w:r>
+      <w:proofErr w:type="spellEnd"/>
+      <w:r>
+        <w:t xml:space="preserve"> to show the user their winning house as well as the fact that they have some traits from the secondary house</w:t>
+      </w:r>
+    </w:p>
+    <w:p>
+      <w:pPr>
+        <w:pStyle w:val="ListParagraph"/>
+        <w:numPr>
+          <w:ilvl w:val="4"/>
+          <w:numId w:val="5"/>
+        </w:numPr>
+      </w:pPr>
+      <w:r>
+        <w:t>If no – assign result content to show the user their winning house only</w:t>
+      </w:r>
+    </w:p>
+    <w:p>
+      <w:pPr>
+        <w:pStyle w:val="ListParagraph"/>
+        <w:numPr>
+          <w:ilvl w:val="2"/>
+          <w:numId w:val="5"/>
+        </w:numPr>
+      </w:pPr>
+      <w:r>
+        <w:t xml:space="preserve">If no – now check </w:t>
+      </w:r>
+      <w:r>
+        <w:rPr>
+          <w:u w:val="single"/>
+        </w:rPr>
+        <w:t>how many times this highest value occurs in scores array</w:t>
+      </w:r>
+    </w:p>
+    <w:p>
+      <w:pPr>
+        <w:pStyle w:val="ListParagraph"/>
+        <w:numPr>
+          <w:ilvl w:val="3"/>
+          <w:numId w:val="5"/>
+        </w:numPr>
+      </w:pPr>
+      <w:r>
+        <w:t xml:space="preserve">If two times – assign </w:t>
+      </w:r>
+      <w:proofErr w:type="spellStart"/>
+      <w:r>
+        <w:t>resultContent</w:t>
+      </w:r>
+      <w:proofErr w:type="spellEnd"/>
+      <w:r>
+        <w:t xml:space="preserve"> to show the user </w:t>
+      </w:r>
+      <w:r>
+        <w:t>that they are a hat stall between two houses</w:t>
+      </w:r>
+    </w:p>
+    <w:p>
+      <w:pPr>
+        <w:pStyle w:val="ListParagraph"/>
+        <w:numPr>
+          <w:ilvl w:val="3"/>
+          <w:numId w:val="5"/>
+        </w:numPr>
+      </w:pPr>
+      <w:r>
+        <w:t xml:space="preserve">If three times – assign </w:t>
+      </w:r>
+      <w:proofErr w:type="spellStart"/>
+      <w:r>
+        <w:t>resultContent</w:t>
+      </w:r>
+      <w:proofErr w:type="spellEnd"/>
+      <w:r>
+        <w:t xml:space="preserve"> to show the user that they are a hat stall between three houses</w:t>
+      </w:r>
+    </w:p>
     <w:sectPr>
       <w:pgSz w:w="11906" w:h="16838"/>
       <w:pgMar w:top="1440" w:right="1440" w:bottom="1440" w:left="1440" w:header="708" w:footer="708" w:gutter="0"/>
@@ -864,6 +1114,119 @@
 <file path=word/numbering.xml><?xml version="1.0" encoding="utf-8"?>
 <w:numbering xmlns:wpc="http://schemas.microsoft.com/office/word/2010/wordprocessingCanvas" xmlns:cx="http://schemas.microsoft.com/office/drawing/2014/chartex" xmlns:cx1="http://schemas.microsoft.com/office/drawing/2015/9/8/chartex" xmlns:cx2="http://schemas.microsoft.com/office/drawing/2015/10/21/chartex" xmlns:cx3="http://schemas.microsoft.com/office/drawing/2016/5/9/chartex" xmlns:cx4="http://schemas.microsoft.com/office/drawing/2016/5/10/chartex" xmlns:cx5="http://schemas.microsoft.com/office/drawing/2016/5/11/chartex" xmlns:cx6="http://schemas.microsoft.com/office/drawing/2016/5/12/chartex" xmlns:cx7="http://schemas.microsoft.com/office/drawing/2016/5/13/chartex" xmlns:cx8="http://schemas.microsoft.com/office/drawing/2016/5/14/chartex" xmlns:mc="http://schemas.openxmlformats.org/markup-compatibility/2006" xmlns:aink="http://schemas.microsoft.com/office/drawing/2016/ink" xmlns:am3d="http://schemas.microsoft.com/office/drawing/2017/model3d" xmlns:o="urn:schemas-microsoft-com:office:office" xmlns:oel="http://schemas.microsoft.com/office/2019/extlst" xmlns:r="http://schemas.openxmlformats.org/officeDocument/2006/relationships" xmlns:m="http://schemas.openxmlformats.org/officeDocument/2006/math" xmlns:v="urn:schemas-microsoft-com:vml" xmlns:wp14="http://schemas.microsoft.com/office/word/2010/wordprocessingDrawing" xmlns:wp="http://schemas.openxmlformats.org/drawingml/2006/wordprocessingDrawing" xmlns:w10="urn:schemas-microsoft-com:office:word" xmlns:w="http://schemas.openxmlformats.org/wordprocessingml/2006/main" xmlns:w14="http://schemas.microsoft.com/office/word/2010/wordml" xmlns:w15="http://schemas.microsoft.com/office/word/2012/wordml" xmlns:w16cex="http://schemas.microsoft.com/office/word/2018/wordml/cex" xmlns:w16cid="http://schemas.microsoft.com/office/word/2016/wordml/cid" xmlns:w16="http://schemas.microsoft.com/office/word/2018/wordml" xmlns:w16du="http://schemas.microsoft.com/office/word/2023/wordml/word16du" xmlns:w16sdtdh="http://schemas.microsoft.com/office/word/2020/wordml/sdtdatahash" xmlns:w16sdtfl="http://schemas.microsoft.com/office/word/2024/wordml/sdtformatlock" xmlns:w16se="http://schemas.microsoft.com/office/word/2015/wordml/symex" xmlns:wpg="http://schemas.microsoft.com/office/word/2010/wordprocessingGroup" xmlns:wpi="http://schemas.microsoft.com/office/word/2010/wordprocessingInk" xmlns:wne="http://schemas.microsoft.com/office/word/2006/wordml" xmlns:wps="http://schemas.microsoft.com/office/word/2010/wordprocessingShape" mc:Ignorable="w14 w15 w16se w16cid w16 w16cex w16sdtdh w16sdtfl w16du wp14">
   <w:abstractNum w:abstractNumId="0" w15:restartNumberingAfterBreak="0">
+    <w:nsid w:val="20E76CB6"/>
+    <w:multiLevelType w:val="hybridMultilevel"/>
+    <w:tmpl w:val="BB2C2932"/>
+    <w:lvl w:ilvl="0" w:tplc="08090001">
+      <w:start w:val="1"/>
+      <w:numFmt w:val="bullet"/>
+      <w:lvlText w:val=""/>
+      <w:lvlJc w:val="left"/>
+      <w:pPr>
+        <w:ind w:left="720" w:hanging="360"/>
+      </w:pPr>
+      <w:rPr>
+        <w:rFonts w:ascii="Symbol" w:hAnsi="Symbol" w:hint="default"/>
+      </w:rPr>
+    </w:lvl>
+    <w:lvl w:ilvl="1" w:tplc="08090003">
+      <w:start w:val="1"/>
+      <w:numFmt w:val="bullet"/>
+      <w:lvlText w:val="o"/>
+      <w:lvlJc w:val="left"/>
+      <w:pPr>
+        <w:ind w:left="1440" w:hanging="360"/>
+      </w:pPr>
+      <w:rPr>
+        <w:rFonts w:ascii="Courier New" w:hAnsi="Courier New" w:cs="Courier New" w:hint="default"/>
+      </w:rPr>
+    </w:lvl>
+    <w:lvl w:ilvl="2" w:tplc="08090005">
+      <w:start w:val="1"/>
+      <w:numFmt w:val="bullet"/>
+      <w:lvlText w:val=""/>
+      <w:lvlJc w:val="left"/>
+      <w:pPr>
+        <w:ind w:left="2160" w:hanging="360"/>
+      </w:pPr>
+      <w:rPr>
+        <w:rFonts w:ascii="Wingdings" w:hAnsi="Wingdings" w:hint="default"/>
+      </w:rPr>
+    </w:lvl>
+    <w:lvl w:ilvl="3" w:tplc="08090001">
+      <w:start w:val="1"/>
+      <w:numFmt w:val="bullet"/>
+      <w:lvlText w:val=""/>
+      <w:lvlJc w:val="left"/>
+      <w:pPr>
+        <w:ind w:left="2880" w:hanging="360"/>
+      </w:pPr>
+      <w:rPr>
+        <w:rFonts w:ascii="Symbol" w:hAnsi="Symbol" w:hint="default"/>
+      </w:rPr>
+    </w:lvl>
+    <w:lvl w:ilvl="4" w:tplc="08090003">
+      <w:start w:val="1"/>
+      <w:numFmt w:val="bullet"/>
+      <w:lvlText w:val="o"/>
+      <w:lvlJc w:val="left"/>
+      <w:pPr>
+        <w:ind w:left="3600" w:hanging="360"/>
+      </w:pPr>
+      <w:rPr>
+        <w:rFonts w:ascii="Courier New" w:hAnsi="Courier New" w:cs="Courier New" w:hint="default"/>
+      </w:rPr>
+    </w:lvl>
+    <w:lvl w:ilvl="5" w:tplc="08090005" w:tentative="1">
+      <w:start w:val="1"/>
+      <w:numFmt w:val="bullet"/>
+      <w:lvlText w:val=""/>
+      <w:lvlJc w:val="left"/>
+      <w:pPr>
+        <w:ind w:left="4320" w:hanging="360"/>
+      </w:pPr>
+      <w:rPr>
+        <w:rFonts w:ascii="Wingdings" w:hAnsi="Wingdings" w:hint="default"/>
+      </w:rPr>
+    </w:lvl>
+    <w:lvl w:ilvl="6" w:tplc="08090001" w:tentative="1">
+      <w:start w:val="1"/>
+      <w:numFmt w:val="bullet"/>
+      <w:lvlText w:val=""/>
+      <w:lvlJc w:val="left"/>
+      <w:pPr>
+        <w:ind w:left="5040" w:hanging="360"/>
+      </w:pPr>
+      <w:rPr>
+        <w:rFonts w:ascii="Symbol" w:hAnsi="Symbol" w:hint="default"/>
+      </w:rPr>
+    </w:lvl>
+    <w:lvl w:ilvl="7" w:tplc="08090003" w:tentative="1">
+      <w:start w:val="1"/>
+      <w:numFmt w:val="bullet"/>
+      <w:lvlText w:val="o"/>
+      <w:lvlJc w:val="left"/>
+      <w:pPr>
+        <w:ind w:left="5760" w:hanging="360"/>
+      </w:pPr>
+      <w:rPr>
+        <w:rFonts w:ascii="Courier New" w:hAnsi="Courier New" w:cs="Courier New" w:hint="default"/>
+      </w:rPr>
+    </w:lvl>
+    <w:lvl w:ilvl="8" w:tplc="08090005" w:tentative="1">
+      <w:start w:val="1"/>
+      <w:numFmt w:val="bullet"/>
+      <w:lvlText w:val=""/>
+      <w:lvlJc w:val="left"/>
+      <w:pPr>
+        <w:ind w:left="6480" w:hanging="360"/>
+      </w:pPr>
+      <w:rPr>
+        <w:rFonts w:ascii="Wingdings" w:hAnsi="Wingdings" w:hint="default"/>
+      </w:rPr>
+    </w:lvl>
+  </w:abstractNum>
+  <w:abstractNum w:abstractNumId="1" w15:restartNumberingAfterBreak="0">
     <w:nsid w:val="2DDE57C5"/>
     <w:multiLevelType w:val="hybridMultilevel"/>
     <w:tmpl w:val="C21C2DF8"/>
@@ -976,7 +1339,7 @@
       </w:rPr>
     </w:lvl>
   </w:abstractNum>
-  <w:abstractNum w:abstractNumId="1" w15:restartNumberingAfterBreak="0">
+  <w:abstractNum w:abstractNumId="2" w15:restartNumberingAfterBreak="0">
     <w:nsid w:val="47D02F03"/>
     <w:multiLevelType w:val="hybridMultilevel"/>
     <w:tmpl w:val="7D36FF50"/>
@@ -1089,7 +1452,7 @@
       </w:rPr>
     </w:lvl>
   </w:abstractNum>
-  <w:abstractNum w:abstractNumId="2" w15:restartNumberingAfterBreak="0">
+  <w:abstractNum w:abstractNumId="3" w15:restartNumberingAfterBreak="0">
     <w:nsid w:val="52F0029E"/>
     <w:multiLevelType w:val="hybridMultilevel"/>
     <w:tmpl w:val="37B8F8EC"/>
@@ -1175,7 +1538,7 @@
       </w:pPr>
     </w:lvl>
   </w:abstractNum>
-  <w:abstractNum w:abstractNumId="3" w15:restartNumberingAfterBreak="0">
+  <w:abstractNum w:abstractNumId="4" w15:restartNumberingAfterBreak="0">
     <w:nsid w:val="5BB92505"/>
     <w:multiLevelType w:val="hybridMultilevel"/>
     <w:tmpl w:val="E38896CA"/>
@@ -1289,15 +1652,18 @@
     </w:lvl>
   </w:abstractNum>
   <w:num w:numId="1" w16cid:durableId="1493597741">
+    <w:abstractNumId w:val="2"/>
+  </w:num>
+  <w:num w:numId="2" w16cid:durableId="157768705">
+    <w:abstractNumId w:val="3"/>
+  </w:num>
+  <w:num w:numId="3" w16cid:durableId="684524616">
+    <w:abstractNumId w:val="4"/>
+  </w:num>
+  <w:num w:numId="4" w16cid:durableId="1002005621">
     <w:abstractNumId w:val="1"/>
   </w:num>
-  <w:num w:numId="2" w16cid:durableId="157768705">
-    <w:abstractNumId w:val="2"/>
-  </w:num>
-  <w:num w:numId="3" w16cid:durableId="684524616">
-    <w:abstractNumId w:val="3"/>
-  </w:num>
-  <w:num w:numId="4" w16cid:durableId="1002005621">
+  <w:num w:numId="5" w16cid:durableId="2135638074">
     <w:abstractNumId w:val="0"/>
   </w:num>
 </w:numbering>

</xml_diff>